<commit_message>
Base de Datos funcional - functional DataBase
Se pueden añadir materiales a la Base de Datos
Muestra los comentarios de los materiales desde Base de Datos
-
Can add "materiales" to database
Show "comentarios" of "materiales" from database
</commit_message>
<xml_diff>
--- a/Base de Datos.docx
+++ b/Base de Datos.docx
@@ -108,22 +108,53 @@
     </w:p>
     <w:p>
       <w:r>
-        <w:t>-Telefono</w:t>
-      </w:r>
-    </w:p>
-    <w:p>
-      <w:r>
-        <w:t>-Direccion</w:t>
-      </w:r>
-    </w:p>
-    <w:p>
-      <w:r>
-        <w:t>-Telefono de Contacto externo</w:t>
-      </w:r>
-    </w:p>
-    <w:p>
-      <w:r>
-        <w:t>-Nº Seguridad Social</w:t>
+        <w:t>-</w:t>
+      </w:r>
+      <w:proofErr w:type="spellStart"/>
+      <w:r>
+        <w:t>Telefono</w:t>
+      </w:r>
+      <w:proofErr w:type="spellEnd"/>
+    </w:p>
+    <w:p>
+      <w:r>
+        <w:t>-</w:t>
+      </w:r>
+      <w:proofErr w:type="spellStart"/>
+      <w:r>
+        <w:t>Direccion</w:t>
+      </w:r>
+      <w:proofErr w:type="spellEnd"/>
+    </w:p>
+    <w:p>
+      <w:r>
+        <w:t>-</w:t>
+      </w:r>
+      <w:proofErr w:type="spellStart"/>
+      <w:r>
+        <w:t>Telefono</w:t>
+      </w:r>
+      <w:proofErr w:type="spellEnd"/>
+      <w:r>
+        <w:t xml:space="preserve"> de Contacto externo</w:t>
+      </w:r>
+    </w:p>
+    <w:p>
+      <w:r>
+        <w:t>-</w:t>
+      </w:r>
+      <w:proofErr w:type="spellStart"/>
+      <w:r>
+        <w:t>Nº</w:t>
+      </w:r>
+      <w:proofErr w:type="spellEnd"/>
+      <w:r>
+        <w:t xml:space="preserve"> Seguridad Social</w:t>
+      </w:r>
+    </w:p>
+    <w:p>
+      <w:r>
+        <w:t>-Imagen</w:t>
       </w:r>
     </w:p>
     <w:p/>
@@ -180,7 +211,15 @@
     </w:p>
     <w:p>
       <w:r>
-        <w:t>-Tlf Cliente</w:t>
+        <w:t>-</w:t>
+      </w:r>
+      <w:proofErr w:type="spellStart"/>
+      <w:r>
+        <w:t>Tlf</w:t>
+      </w:r>
+      <w:proofErr w:type="spellEnd"/>
+      <w:r>
+        <w:t xml:space="preserve"> Cliente</w:t>
       </w:r>
     </w:p>
     <w:p>
@@ -192,6 +231,9 @@
       <w:r>
         <w:t>-Fecha</w:t>
       </w:r>
+      <w:r>
+        <w:t xml:space="preserve"> y Hora</w:t>
+      </w:r>
     </w:p>
     <w:p>
       <w:r>
@@ -200,18 +242,7 @@
     </w:p>
     <w:p>
       <w:r>
-        <w:t>-Hora comienzo</w:t>
-      </w:r>
-    </w:p>
-    <w:p>
-      <w:r>
-        <w:t>-</w:t>
-      </w:r>
-      <w:r>
-        <w:t>Número</w:t>
-      </w:r>
-      <w:r>
-        <w:t xml:space="preserve"> de Invitados</w:t>
+        <w:t>-Número de Invitados</w:t>
       </w:r>
     </w:p>
     <w:p>
@@ -233,6 +264,35 @@
     <w:p>
       <w:r>
         <w:t>-Comentarios</w:t>
+      </w:r>
+    </w:p>
+    <w:p/>
+    <w:p>
+      <w:pPr>
+        <w:rPr>
+          <w:u w:val="single"/>
+        </w:rPr>
+      </w:pPr>
+      <w:r>
+        <w:rPr>
+          <w:u w:val="single"/>
+        </w:rPr>
+        <w:t>Comentarios</w:t>
+      </w:r>
+    </w:p>
+    <w:p>
+      <w:r>
+        <w:t>-Nombre</w:t>
+      </w:r>
+    </w:p>
+    <w:p>
+      <w:r>
+        <w:t>-Fecha</w:t>
+      </w:r>
+    </w:p>
+    <w:p>
+      <w:r>
+        <w:t>-Comentario</w:t>
       </w:r>
     </w:p>
     <w:sectPr>

</xml_diff>